<commit_message>
Word files verplaast naar Documenten folder
</commit_message>
<xml_diff>
--- a/Documenten/Informatiebehoefte.docx
+++ b/Documenten/Informatiebehoefte.docx
@@ -208,21 +208,7 @@
           <w:lang w:val="nl-NL"/>
         </w:rPr>
         <w:tab/>
-        <w:t xml:space="preserve">- Indien </w:t>
-      </w:r>
-      <w:proofErr w:type="spellStart"/>
-      <w:r>
-        <w:rPr>
-          <w:lang w:val="nl-NL"/>
-        </w:rPr>
-        <w:t>tekstvak</w:t>
-      </w:r>
-      <w:proofErr w:type="spellEnd"/>
-      <w:r>
-        <w:rPr>
-          <w:lang w:val="nl-NL"/>
-        </w:rPr>
-        <w:t xml:space="preserve"> leeg zoek knop uitgeschakeld.</w:t>
+        <w:t>- Indien tekstvak leeg zoek knop uitgeschakeld.</w:t>
       </w:r>
       <w:r>
         <w:rPr>
@@ -281,84 +267,96 @@
           <w:lang w:val="nl-NL"/>
         </w:rPr>
         <w:br/>
-        <w:t xml:space="preserve">   Indien er geen voldoende informatie in de record staan moet de melding : “Vul een achternaam in”</w:t>
-      </w:r>
-      <w:r>
-        <w:rPr>
-          <w:lang w:val="nl-NL"/>
-        </w:rPr>
-        <w:br/>
-        <w:t xml:space="preserve">  Worden weergegeven.</w:t>
-      </w:r>
-      <w:r>
-        <w:rPr>
-          <w:lang w:val="nl-NL"/>
-        </w:rPr>
-        <w:br/>
-        <w:t>- Als de 1</w:t>
-      </w:r>
-      <w:r>
-        <w:rPr>
-          <w:vertAlign w:val="superscript"/>
-          <w:lang w:val="nl-NL"/>
-        </w:rPr>
-        <w:t>e</w:t>
-      </w:r>
-      <w:r>
-        <w:rPr>
-          <w:lang w:val="nl-NL"/>
-        </w:rPr>
-        <w:t xml:space="preserve"> record is geselecteerd moet de navigatieknop naar links worden uitgeschakeld.</w:t>
-      </w:r>
-      <w:r>
-        <w:rPr>
-          <w:lang w:val="nl-NL"/>
-        </w:rPr>
-        <w:br/>
-        <w:t>- Gegevensbestand moet in dezelfde map staan als de applicatie.</w:t>
-      </w:r>
-      <w:r>
-        <w:rPr>
-          <w:lang w:val="nl-NL"/>
-        </w:rPr>
-        <w:br/>
-        <w:t>- Bij klikken rechternavigatieknop opslaan 1</w:t>
-      </w:r>
-      <w:r>
-        <w:rPr>
-          <w:vertAlign w:val="superscript"/>
-          <w:lang w:val="nl-NL"/>
-        </w:rPr>
-        <w:t>e</w:t>
-      </w:r>
-      <w:r>
-        <w:rPr>
-          <w:lang w:val="nl-NL"/>
-        </w:rPr>
-        <w:t xml:space="preserve"> record en 2</w:t>
-      </w:r>
-      <w:r>
-        <w:rPr>
-          <w:vertAlign w:val="superscript"/>
-          <w:lang w:val="nl-NL"/>
-        </w:rPr>
-        <w:t>e</w:t>
-      </w:r>
-      <w:r>
-        <w:rPr>
-          <w:lang w:val="nl-NL"/>
-        </w:rPr>
-        <w:t xml:space="preserve"> ophalen.</w:t>
-      </w:r>
-      <w:r>
-        <w:rPr>
-          <w:lang w:val="nl-NL"/>
-        </w:rPr>
-        <w:br/>
-        <w:t>- Zoeken vanaf huidige record tot einde en vervolgens vanaf record 1</w:t>
+        <w:t xml:space="preserve">   Indien er geen voldoen</w:t>
+      </w:r>
+      <w:r>
+        <w:rPr>
+          <w:lang w:val="nl-NL"/>
+        </w:rPr>
+        <w:t>de informatie in de record staat</w:t>
       </w:r>
       <w:bookmarkStart w:id="0" w:name="_GoBack"/>
       <w:bookmarkEnd w:id="0"/>
+      <w:r>
+        <w:rPr>
+          <w:lang w:val="nl-NL"/>
+        </w:rPr>
+        <w:t xml:space="preserve"> moet de melding : “Vul een achternaam in”</w:t>
+      </w:r>
+      <w:r>
+        <w:rPr>
+          <w:lang w:val="nl-NL"/>
+        </w:rPr>
+        <w:br/>
+        <w:t xml:space="preserve">  Worden weergegeven.</w:t>
+      </w:r>
+      <w:r>
+        <w:rPr>
+          <w:lang w:val="nl-NL"/>
+        </w:rPr>
+        <w:br/>
+        <w:t>- Als de 1</w:t>
+      </w:r>
+      <w:r>
+        <w:rPr>
+          <w:vertAlign w:val="superscript"/>
+          <w:lang w:val="nl-NL"/>
+        </w:rPr>
+        <w:t>e</w:t>
+      </w:r>
+      <w:r>
+        <w:rPr>
+          <w:lang w:val="nl-NL"/>
+        </w:rPr>
+        <w:t xml:space="preserve"> record is geselecteerd moet de navigatieknop naar links worden uitgeschakeld.</w:t>
+      </w:r>
+      <w:r>
+        <w:rPr>
+          <w:lang w:val="nl-NL"/>
+        </w:rPr>
+        <w:br/>
+        <w:t>- Gegevensbestand moet in dezelfde map staan als de applicatie.</w:t>
+      </w:r>
+      <w:r>
+        <w:rPr>
+          <w:lang w:val="nl-NL"/>
+        </w:rPr>
+        <w:br/>
+        <w:t>- Bij klikken rechternavigatieknop opslaan 1</w:t>
+      </w:r>
+      <w:r>
+        <w:rPr>
+          <w:vertAlign w:val="superscript"/>
+          <w:lang w:val="nl-NL"/>
+        </w:rPr>
+        <w:t>e</w:t>
+      </w:r>
+      <w:r>
+        <w:rPr>
+          <w:lang w:val="nl-NL"/>
+        </w:rPr>
+        <w:t xml:space="preserve"> record en 2</w:t>
+      </w:r>
+      <w:r>
+        <w:rPr>
+          <w:vertAlign w:val="superscript"/>
+          <w:lang w:val="nl-NL"/>
+        </w:rPr>
+        <w:t>e</w:t>
+      </w:r>
+      <w:r>
+        <w:rPr>
+          <w:lang w:val="nl-NL"/>
+        </w:rPr>
+        <w:t xml:space="preserve"> ophalen.</w:t>
+      </w:r>
+      <w:r>
+        <w:rPr>
+          <w:lang w:val="nl-NL"/>
+        </w:rPr>
+        <w:br/>
+        <w:t>- Zoeken vanaf huidige record tot einde en vervolgens vanaf record 1</w:t>
+      </w:r>
     </w:p>
     <w:sectPr>
       <w:pgSz w:w="11906" w:h="16838"/>

</xml_diff>